<commit_message>
add bukti persetujuan poster
</commit_message>
<xml_diff>
--- a/Poster/Konten Poster - Indonesia.docx
+++ b/Poster/Konten Poster - Indonesia.docx
@@ -3,157 +3,138 @@
 <w:document xmlns:wpc="http://schemas.microsoft.com/office/word/2010/wordprocessingCanvas" xmlns:cx="http://schemas.microsoft.com/office/drawing/2014/chartex" xmlns:cx1="http://schemas.microsoft.com/office/drawing/2015/9/8/chartex" xmlns:cx2="http://schemas.microsoft.com/office/drawing/2015/10/21/chartex" xmlns:cx3="http://schemas.microsoft.com/office/drawing/2016/5/9/chartex" xmlns:cx4="http://schemas.microsoft.com/office/drawing/2016/5/10/chartex" xmlns:cx5="http://schemas.microsoft.com/office/drawing/2016/5/11/chartex" xmlns:cx6="http://schemas.microsoft.com/office/drawing/2016/5/12/chartex" xmlns:cx7="http://schemas.microsoft.com/office/drawing/2016/5/13/chartex" xmlns:cx8="http://schemas.microsoft.com/office/drawing/2016/5/14/chartex" xmlns:mc="http://schemas.openxmlformats.org/markup-compatibility/2006" xmlns:aink="http://schemas.microsoft.com/office/drawing/2016/ink" xmlns:am3d="http://schemas.microsoft.com/office/drawing/2017/model3d" xmlns:o="urn:schemas-microsoft-com:office:office" xmlns:oel="http://schemas.microsoft.com/office/2019/extlst" xmlns:r="http://schemas.openxmlformats.org/officeDocument/2006/relationships" xmlns:m="http://schemas.openxmlformats.org/officeDocument/2006/math" xmlns:v="urn:schemas-microsoft-com:vml" xmlns:wp14="http://schemas.microsoft.com/office/word/2010/wordprocessingDrawing" xmlns:wp="http://schemas.openxmlformats.org/drawingml/2006/wordprocessingDrawing" xmlns:w10="urn:schemas-microsoft-com:office:word" xmlns:w="http://schemas.openxmlformats.org/wordprocessingml/2006/main" xmlns:w14="http://schemas.microsoft.com/office/word/2010/wordml" xmlns:w15="http://schemas.microsoft.com/office/word/2012/wordml" xmlns:w16cex="http://schemas.microsoft.com/office/word/2018/wordml/cex" xmlns:w16cid="http://schemas.microsoft.com/office/word/2016/wordml/cid" xmlns:w16="http://schemas.microsoft.com/office/word/2018/wordml" xmlns:w16du="http://schemas.microsoft.com/office/word/2023/wordml/word16du" xmlns:w16sdtdh="http://schemas.microsoft.com/office/word/2020/wordml/sdtdatahash" xmlns:w16se="http://schemas.microsoft.com/office/word/2015/wordml/symex" xmlns:wpg="http://schemas.microsoft.com/office/word/2010/wordprocessingGroup" xmlns:wpi="http://schemas.microsoft.com/office/word/2010/wordprocessingInk" xmlns:wne="http://schemas.microsoft.com/office/word/2006/wordml" xmlns:wps="http://schemas.microsoft.com/office/word/2010/wordprocessingShape" mc:Ignorable="w14 w15 w16se w16cid w16 w16cex w16sdtdh w16du wp14">
   <w:body>
     <w:p>
-      <w:r>
+      <w:pPr>
+        <w:rPr>
+          <w:b/>
+          <w:bCs/>
+        </w:rPr>
+      </w:pPr>
+      <w:r>
+        <w:rPr>
+          <w:b/>
+          <w:bCs/>
+        </w:rPr>
+        <w:t>Judul</w:t>
+      </w:r>
+    </w:p>
+    <w:p>
+      <w:r>
+        <w:t>WEBSITE MANAJEMEN BISNIS PENJUALAN BAN PT. GOLDFINGER WHEELS INDONESIA DENGAN MENGGUNAKAN FRAMEWORK LARAVEL</w:t>
+      </w:r>
+    </w:p>
+    <w:p/>
+    <w:p>
+      <w:pPr>
+        <w:rPr>
+          <w:b/>
+          <w:bCs/>
+        </w:rPr>
+      </w:pPr>
+      <w:r>
+        <w:rPr>
+          <w:b/>
+          <w:bCs/>
+        </w:rPr>
         <w:t>Latar Belakang</w:t>
       </w:r>
     </w:p>
     <w:p>
       <w:r>
-        <w:t>Pengusaha industri penjualan ban menghadapi kesulitan manajemen karena data barang, transaksi yang kompleks, dan dikelola secara manual, sehingga rawan menyebabkan kesalahan dan menurunkan potensi bisnis.</w:t>
+        <w:t xml:space="preserve">Pengusaha industri penjualan ban menghadapi kesulitan manajemen karena data barang, transaksi yang kompleks, dan dikelola secara manual, sehingga rawan menyebabkan kesalahan dan menurunkan potensi bisnis. </w:t>
       </w:r>
     </w:p>
     <w:p/>
     <w:p>
-      <w:r>
+      <w:pPr>
+        <w:rPr>
+          <w:b/>
+          <w:bCs/>
+        </w:rPr>
+      </w:pPr>
+      <w:r>
+        <w:rPr>
+          <w:b/>
+          <w:bCs/>
+        </w:rPr>
         <w:t>Tujuan</w:t>
       </w:r>
     </w:p>
     <w:p>
-      <w:pPr>
-        <w:pStyle w:val="ListParagraph"/>
-        <w:numPr>
-          <w:ilvl w:val="0"/>
-          <w:numId w:val="1"/>
-        </w:numPr>
-      </w:pPr>
-      <w:r>
-        <w:t>Digitalisasi proses bisnis perusahaan dengan sistem komputer berbasis web</w:t>
-      </w:r>
-    </w:p>
-    <w:p>
-      <w:pPr>
-        <w:pStyle w:val="ListParagraph"/>
-        <w:numPr>
-          <w:ilvl w:val="0"/>
-          <w:numId w:val="1"/>
-        </w:numPr>
-      </w:pPr>
-      <w:r>
-        <w:t>Mempercepat proses transaksi dan pembuatan dokumen dengan sistem pencatatan dan pengelolaan transaksi berbasis digital</w:t>
-      </w:r>
-    </w:p>
-    <w:p>
-      <w:pPr>
-        <w:pStyle w:val="ListParagraph"/>
-        <w:numPr>
-          <w:ilvl w:val="0"/>
-          <w:numId w:val="1"/>
-        </w:numPr>
-      </w:pPr>
-      <w:r>
-        <w:t>Membantu perusahaan mengelola persediaan ban secara real-time</w:t>
-      </w:r>
-    </w:p>
-    <w:p>
-      <w:pPr>
-        <w:pStyle w:val="ListParagraph"/>
-        <w:numPr>
-          <w:ilvl w:val="0"/>
-          <w:numId w:val="1"/>
-        </w:numPr>
-      </w:pPr>
-      <w:r>
-        <w:t>Fitur pelaporan untuk pengambilan keputusan berdasarkan data yang akurat.</w:t>
+      <w:r>
+        <w:t>-Digitalisasi proses bisnis perusahaan dengan sistem komputer berbasis web</w:t>
+      </w:r>
+    </w:p>
+    <w:p>
+      <w:r>
+        <w:t>-Mempercepat proses transaksi dan pembuatan dokumen dengan sistem pencatatan dan pengelolaan transaksi berbasis digital</w:t>
+      </w:r>
+    </w:p>
+    <w:p>
+      <w:r>
+        <w:t>-Membantu perusahaan mengelola persediaan ban secara real-time</w:t>
+      </w:r>
+    </w:p>
+    <w:p>
+      <w:r>
+        <w:t>-Fitur pelaporan untuk pengambilan keputusan berdasarkan data yang akurat.</w:t>
       </w:r>
     </w:p>
     <w:p/>
     <w:p>
-      <w:r>
+      <w:pPr>
+        <w:rPr>
+          <w:b/>
+          <w:bCs/>
+        </w:rPr>
+      </w:pPr>
+      <w:r>
+        <w:rPr>
+          <w:b/>
+          <w:bCs/>
+        </w:rPr>
+        <w:t>Hasil Laporan Laba Bersih</w:t>
+      </w:r>
+    </w:p>
+    <w:p>
+      <w:r>
+        <w:t>Website mampu mendapatkan nilai pendapatan setiap penjualan perusahaan dengan cara mencari selisih nilai pembelian barang dari vendor dengan nliai penjualan menggunakan metode FIFO (First In First Out)</w:t>
+      </w:r>
+    </w:p>
+    <w:p/>
+    <w:p>
+      <w:pPr>
+        <w:rPr>
+          <w:b/>
+          <w:bCs/>
+        </w:rPr>
+      </w:pPr>
+      <w:r>
+        <w:rPr>
+          <w:b/>
+          <w:bCs/>
+        </w:rPr>
         <w:t>Kesimpulan</w:t>
       </w:r>
     </w:p>
     <w:p>
       <w:r>
-        <w:t>Website mampu membantu perusahaan dalam manajemen data perusahaan dan transaksi. Website mampu meningkatkan akurasi dan kecepatan dalam melakukan proses bisnis.</w:t>
+        <w:t>Berdasarkan hasil uji coba, website dapat memudahkan perusahaan dalam melakukan transaksi jual beli, pembuatan dokumen, manajemen stok barang, dan pengambilan keputusan lewat fitur laporan dengan data yang akurat.</w:t>
       </w:r>
     </w:p>
     <w:p/>
     <w:p>
-      <w:r>
-        <w:t>Teknologi</w:t>
-      </w:r>
-    </w:p>
-    <w:p/>
-    <w:p>
-      <w:pPr>
-        <w:jc w:val="center"/>
+      <w:pPr>
         <w:rPr>
-          <w:i/>
-          <w:iCs/>
+          <w:b/>
+          <w:bCs/>
         </w:rPr>
       </w:pPr>
       <w:r>
         <w:rPr>
-          <w:i/>
-          <w:iCs/>
+          <w:b/>
+          <w:bCs/>
         </w:rPr>
-        <w:t>Bagian Judul (tidak ada di poster)</w:t>
-      </w:r>
-    </w:p>
-    <w:p>
-      <w:r>
-        <w:t xml:space="preserve">WEBSITE MANAJEMEN </w:t>
-      </w:r>
-    </w:p>
-    <w:p>
-      <w:r>
-        <w:t xml:space="preserve">BISNIS PENJUALAN BAN </w:t>
-      </w:r>
-    </w:p>
-    <w:p>
-      <w:r>
-        <w:t>PT. GOLDFINGER WHEELS INDONESIA DENGAN MENGGUNAKAN FRAMEWORK LARAVEL</w:t>
-      </w:r>
-    </w:p>
-    <w:p/>
-    <w:p>
-      <w:pPr>
-        <w:jc w:val="center"/>
-        <w:rPr>
-          <w:i/>
-          <w:iCs/>
-        </w:rPr>
-      </w:pPr>
-      <w:r>
-        <w:rPr>
-          <w:i/>
-          <w:iCs/>
-        </w:rPr>
-        <w:t>Bagian Informasi Mahasiswa (tidak ada di poster)</w:t>
-      </w:r>
-    </w:p>
-    <w:p>
-      <w:r>
-        <w:t>220180494 – CALVIN ADHIKANG</w:t>
-      </w:r>
-    </w:p>
-    <w:p>
-      <w:r>
-        <w:t>S1 Sistem Informasi</w:t>
-      </w:r>
-    </w:p>
-    <w:p/>
-    <w:p>
-      <w:r>
         <w:t>Dosen Pembimbing</w:t>
-      </w:r>
-    </w:p>
-    <w:p>
-      <w:r>
-        <w:t>ERIC SUGIHARTO, S.SI, M.KOM.</w:t>
-      </w:r>
-      <w:r>
-        <w:tab/>
       </w:r>
     </w:p>
     <w:sectPr>

</xml_diff>